<commit_message>
Sí deja guardar :p
</commit_message>
<xml_diff>
--- a/Documentacion/VFM_DocumentoTT1.docx
+++ b/Documentacion/VFM_DocumentoTT1.docx
@@ -29,6 +29,26 @@
           <w:szCs w:val="20"/>
         </w:rPr>
       </w:pPr>
+    </w:p>
+    <w:p>
+      <w:pPr>
+        <w:jc w:val="both"/>
+        <w:rPr>
+          <w:sz w:val="20"/>
+          <w:szCs w:val="20"/>
+        </w:rPr>
+      </w:pPr>
+    </w:p>
+    <w:p>
+      <w:pPr>
+        <w:jc w:val="both"/>
+        <w:rPr>
+          <w:sz w:val="20"/>
+          <w:szCs w:val="20"/>
+        </w:rPr>
+      </w:pPr>
+      <w:bookmarkStart w:id="0" w:name="_GoBack"/>
+      <w:bookmarkEnd w:id="0"/>
       <w:r>
         <w:rPr>
           <w:sz w:val="20"/>
@@ -255,7 +275,7 @@
       <w:r>
         <w:rPr>
           <w:noProof/>
-          <w:lang w:eastAsia="ja-JP"/>
+          <w:lang w:eastAsia="es-MX"/>
         </w:rPr>
         <w:lastRenderedPageBreak/>
         <w:drawing>
@@ -464,7 +484,7 @@
       <w:r>
         <w:rPr>
           <w:noProof/>
-          <w:lang w:eastAsia="ja-JP"/>
+          <w:lang w:eastAsia="es-MX"/>
         </w:rPr>
         <mc:AlternateContent>
           <mc:Choice Requires="wps">
@@ -779,7 +799,7 @@
       <w:r>
         <w:rPr>
           <w:noProof/>
-          <w:lang w:eastAsia="ja-JP"/>
+          <w:lang w:eastAsia="es-MX"/>
         </w:rPr>
         <w:drawing>
           <wp:anchor distT="0" distB="0" distL="114300" distR="114300" simplePos="0" relativeHeight="251661312" behindDoc="0" locked="0" layoutInCell="1" allowOverlap="1" wp14:anchorId="202EE5AC" wp14:editId="422DCA6E">
@@ -994,7 +1014,7 @@
       <w:r>
         <w:rPr>
           <w:noProof/>
-          <w:lang w:eastAsia="ja-JP"/>
+          <w:lang w:eastAsia="es-MX"/>
         </w:rPr>
         <mc:AlternateContent>
           <mc:Choice Requires="wps">
@@ -1462,8 +1482,6 @@
           <w:u w:val="single"/>
         </w:rPr>
       </w:pPr>
-      <w:bookmarkStart w:id="0" w:name="_GoBack"/>
-      <w:bookmarkEnd w:id="0"/>
     </w:p>
     <w:p>
       <w:pPr>
@@ -1611,7 +1629,7 @@
       <w:r>
         <w:rPr>
           <w:noProof/>
-          <w:lang w:eastAsia="ja-JP"/>
+          <w:lang w:eastAsia="es-MX"/>
         </w:rPr>
         <w:drawing>
           <wp:inline distT="0" distB="0" distL="0" distR="0">
@@ -1668,7 +1686,7 @@
       <w:r>
         <w:rPr>
           <w:noProof/>
-          <w:lang w:eastAsia="ja-JP"/>
+          <w:lang w:eastAsia="es-MX"/>
         </w:rPr>
         <w:drawing>
           <wp:inline distT="0" distB="0" distL="0" distR="0">
@@ -1898,7 +1916,7 @@
       <w:r>
         <w:rPr>
           <w:noProof/>
-          <w:lang w:eastAsia="ja-JP"/>
+          <w:lang w:eastAsia="es-MX"/>
         </w:rPr>
         <w:drawing>
           <wp:inline distT="0" distB="0" distL="0" distR="0" wp14:anchorId="3514309E" wp14:editId="6299EB06">
@@ -1955,7 +1973,7 @@
       <w:r>
         <w:rPr>
           <w:noProof/>
-          <w:lang w:eastAsia="ja-JP"/>
+          <w:lang w:eastAsia="es-MX"/>
         </w:rPr>
         <w:drawing>
           <wp:inline distT="0" distB="0" distL="0" distR="0">
@@ -2046,7 +2064,7 @@
       <w:r>
         <w:rPr>
           <w:noProof/>
-          <w:lang w:eastAsia="ja-JP"/>
+          <w:lang w:eastAsia="es-MX"/>
         </w:rPr>
         <w:drawing>
           <wp:inline distT="0" distB="0" distL="0" distR="0">
@@ -2293,7 +2311,7 @@
       <w:r>
         <w:rPr>
           <w:noProof/>
-          <w:lang w:eastAsia="ja-JP"/>
+          <w:lang w:eastAsia="es-MX"/>
         </w:rPr>
         <w:drawing>
           <wp:inline distT="0" distB="0" distL="0" distR="0">
@@ -2569,7 +2587,7 @@
       <w:r>
         <w:rPr>
           <w:noProof/>
-          <w:lang w:eastAsia="ja-JP"/>
+          <w:lang w:eastAsia="es-MX"/>
         </w:rPr>
         <w:lastRenderedPageBreak/>
         <w:drawing>
@@ -2646,7 +2664,7 @@
       <w:r>
         <w:rPr>
           <w:noProof/>
-          <w:lang w:eastAsia="ja-JP"/>
+          <w:lang w:eastAsia="es-MX"/>
         </w:rPr>
         <w:drawing>
           <wp:inline distT="0" distB="0" distL="0" distR="0">
@@ -2738,7 +2756,7 @@
       <w:r>
         <w:rPr>
           <w:noProof/>
-          <w:lang w:eastAsia="ja-JP"/>
+          <w:lang w:eastAsia="es-MX"/>
         </w:rPr>
         <w:lastRenderedPageBreak/>
         <w:drawing>
@@ -4025,32 +4043,15 @@
         </w:rPr>
         <w:t xml:space="preserve">: </w:t>
       </w:r>
-      <w:r>
-        <w:fldChar w:fldCharType="begin"/>
-      </w:r>
-      <w:r>
-        <w:rPr>
-          <w:lang w:val="en-US"/>
-        </w:rPr>
-        <w:instrText xml:space="preserve"> HYPERLINK "http://www.foods4betterhealth.com/the-latest-way-to-get-nutritional-information-when-you-dine-out-996" </w:instrText>
-      </w:r>
-      <w:r>
-        <w:fldChar w:fldCharType="separate"/>
-      </w:r>
-      <w:r>
-        <w:rPr>
-          <w:rStyle w:val="Hipervnculo"/>
-          <w:lang w:val="en-US"/>
-        </w:rPr>
-        <w:t>http://www.foods4betterhealth.com/the-latest-way-to-get-nutritional-information-when-you-dine-out-996</w:t>
-      </w:r>
-      <w:r>
-        <w:rPr>
-          <w:rStyle w:val="Hipervnculo"/>
-          <w:lang w:val="en-US"/>
-        </w:rPr>
-        <w:fldChar w:fldCharType="end"/>
-      </w:r>
+      <w:hyperlink r:id="rId6" w:history="1">
+        <w:r>
+          <w:rPr>
+            <w:rStyle w:val="Hipervnculo"/>
+            <w:lang w:val="en-US"/>
+          </w:rPr>
+          <w:t>http://www.foods4betterhealth.com/the-latest-way-to-get-nutritional-information-when-you-dine-out-996</w:t>
+        </w:r>
+      </w:hyperlink>
     </w:p>
     <w:p>
       <w:pPr>
@@ -4101,7 +4102,7 @@
         </w:rPr>
         <w:t xml:space="preserve">, En línea: </w:t>
       </w:r>
-      <w:hyperlink r:id="rId6" w:history="1">
+      <w:hyperlink r:id="rId7" w:history="1">
         <w:r>
           <w:rPr>
             <w:rStyle w:val="Hipervnculo"/>
@@ -4159,7 +4160,7 @@
         </w:rPr>
         <w:t xml:space="preserve">: </w:t>
       </w:r>
-      <w:hyperlink r:id="rId7" w:history="1">
+      <w:hyperlink r:id="rId8" w:history="1">
         <w:r>
           <w:rPr>
             <w:rStyle w:val="Hipervnculo"/>
@@ -4262,7 +4263,7 @@
         </w:rPr>
         <w:t>**</w:t>
       </w:r>
-      <w:hyperlink r:id="rId8" w:history="1">
+      <w:hyperlink r:id="rId9" w:history="1">
         <w:r>
           <w:rPr>
             <w:rStyle w:val="Hipervnculo"/>
@@ -4289,7 +4290,7 @@
         </w:rPr>
         <w:t>**</w:t>
       </w:r>
-      <w:hyperlink r:id="rId9" w:history="1">
+      <w:hyperlink r:id="rId10" w:history="1">
         <w:r>
           <w:rPr>
             <w:rStyle w:val="Hipervnculo"/>
@@ -5986,7 +5987,7 @@
   <a:extraClrSchemeLst/>
   <a:extLst>
     <a:ext uri="{05A4C25C-085E-4340-85A3-A5531E510DB2}">
-      <thm15:themeFamily xmlns="" xmlns:thm15="http://schemas.microsoft.com/office/thememl/2012/main" name="Office Theme" id="{62F939B6-93AF-4DB8-9C6B-D6C7DFDC589F}" vid="{4A3C46E8-61CC-4603-A589-7422A47A8E4A}"/>
+      <thm15:themeFamily xmlns:thm15="http://schemas.microsoft.com/office/thememl/2012/main" xmlns="" name="Office Theme" id="{62F939B6-93AF-4DB8-9C6B-D6C7DFDC589F}" vid="{4A3C46E8-61CC-4603-A589-7422A47A8E4A}"/>
     </a:ext>
   </a:extLst>
 </a:theme>
@@ -5997,7 +5998,7 @@
 </file>
 
 <file path=customXml/itemProps1.xml><?xml version="1.0" encoding="utf-8"?>
-<ds:datastoreItem xmlns:ds="http://schemas.openxmlformats.org/officeDocument/2006/customXml" ds:itemID="{D7F55D39-45D1-4D9C-824F-8B06B2A95445}">
+<ds:datastoreItem xmlns:ds="http://schemas.openxmlformats.org/officeDocument/2006/customXml" ds:itemID="{DE218331-D38F-4B2E-A07C-8FB4E790F7EF}">
   <ds:schemaRefs>
     <ds:schemaRef ds:uri="http://schemas.openxmlformats.org/officeDocument/2006/bibliography"/>
   </ds:schemaRefs>

</xml_diff>